<commit_message>
Add transcript for after-diary study for Hanefi
</commit_message>
<xml_diff>
--- a/assignmentSubmissions/assignment6_pilot_study/hanefi/hanefi_transcript.docx
+++ b/assignmentSubmissions/assignment6_pilot_study/hanefi/hanefi_transcript.docx
@@ -116,8 +116,61 @@
           <w:color w:val="000000"/>
           <w:lang w:val="tr-TR"/>
         </w:rPr>
-        <w:t>Teşhisimi bir buçuk yaşındayken koydular. Ben 25 yaşındayım şu an.</w:t>
-      </w:r>
+        <w:t>Teşhisimi bir buçuk yaşındayken koydular. Ben 25 yaşındayım şu an. Teşhisimi başka bir hastalık için götürmüşlerdi beni doktora orada doktor koydu. Diğer soru neydi?</w:t>
+      </w:r>
+    </w:p>
+    <w:p>
+      <w:pPr>
+        <w:spacing w:after="0" w:line="276" w:lineRule="auto"/>
+        <w:rPr>
+          <w:rFonts w:eastAsia="Times New Roman" w:cstheme="minorHAnsi"/>
+          <w:lang w:val="tr-TR"/>
+        </w:rPr>
+      </w:pPr>
+    </w:p>
+    <w:p>
+      <w:pPr>
+        <w:pStyle w:val="gray"/>
+      </w:pPr>
+      <w:r>
+        <w:t>Bir buçuk yaşından itibaren nasıl bir ilaç tedavisi oldu Ne zamandan beri ilaç kullanıyorsun?</w:t>
+      </w:r>
+    </w:p>
+    <w:p>
+      <w:pPr>
+        <w:spacing w:after="0" w:line="276" w:lineRule="auto"/>
+        <w:rPr>
+          <w:rFonts w:eastAsia="Times New Roman" w:cstheme="minorHAnsi"/>
+          <w:lang w:val="tr-TR"/>
+        </w:rPr>
+      </w:pPr>
+    </w:p>
+    <w:p>
+      <w:pPr>
+        <w:spacing w:after="0" w:line="276" w:lineRule="auto"/>
+        <w:rPr>
+          <w:rFonts w:eastAsia="Times New Roman" w:cstheme="minorHAnsi"/>
+          <w:lang w:val="tr-TR"/>
+        </w:rPr>
+      </w:pPr>
+      <w:r>
+        <w:rPr>
+          <w:rFonts w:eastAsia="Times New Roman" w:cstheme="minorHAnsi"/>
+          <w:color w:val="000000"/>
+          <w:lang w:val="tr-TR"/>
+        </w:rPr>
+        <w:t xml:space="preserve">Hatırladığım kadarıyla söyleyeyim bayağı </w:t>
+      </w:r>
+      <w:proofErr w:type="spellStart"/>
+      <w:r>
+        <w:rPr>
+          <w:rFonts w:eastAsia="Times New Roman" w:cstheme="minorHAnsi"/>
+          <w:color w:val="000000"/>
+          <w:lang w:val="tr-TR"/>
+        </w:rPr>
+        <w:t>Ventolinler</w:t>
+      </w:r>
+      <w:proofErr w:type="spellEnd"/>
       <w:r>
         <w:rPr>
           <w:rFonts w:eastAsia="Times New Roman" w:cstheme="minorHAnsi"/>
@@ -126,57 +179,6 @@
         </w:rPr>
         <w:t xml:space="preserve"> </w:t>
       </w:r>
-      <w:r>
-        <w:rPr>
-          <w:rFonts w:eastAsia="Times New Roman" w:cstheme="minorHAnsi"/>
-          <w:color w:val="000000"/>
-          <w:lang w:val="tr-TR"/>
-        </w:rPr>
-        <w:t>Teşhisimi başka bir hastalık için götürmüşlerdi beni doktora orada doktor koydu. Diğer soru neydi?</w:t>
-      </w:r>
-    </w:p>
-    <w:p>
-      <w:pPr>
-        <w:spacing w:after="0" w:line="276" w:lineRule="auto"/>
-        <w:rPr>
-          <w:rFonts w:eastAsia="Times New Roman" w:cstheme="minorHAnsi"/>
-          <w:lang w:val="tr-TR"/>
-        </w:rPr>
-      </w:pPr>
-    </w:p>
-    <w:p>
-      <w:pPr>
-        <w:pStyle w:val="gray"/>
-      </w:pPr>
-      <w:r>
-        <w:t>Bir buçuk yaşından itibaren nasıl bir ilaç tedavisi oldu Ne zamandan beri ilaç kullanıyorsun?</w:t>
-      </w:r>
-    </w:p>
-    <w:p>
-      <w:pPr>
-        <w:spacing w:after="0" w:line="276" w:lineRule="auto"/>
-        <w:rPr>
-          <w:rFonts w:eastAsia="Times New Roman" w:cstheme="minorHAnsi"/>
-          <w:lang w:val="tr-TR"/>
-        </w:rPr>
-      </w:pPr>
-    </w:p>
-    <w:p>
-      <w:pPr>
-        <w:spacing w:after="0" w:line="276" w:lineRule="auto"/>
-        <w:rPr>
-          <w:rFonts w:eastAsia="Times New Roman" w:cstheme="minorHAnsi"/>
-          <w:lang w:val="tr-TR"/>
-        </w:rPr>
-      </w:pPr>
-      <w:r>
-        <w:rPr>
-          <w:rFonts w:eastAsia="Times New Roman" w:cstheme="minorHAnsi"/>
-          <w:color w:val="000000"/>
-          <w:lang w:val="tr-TR"/>
-        </w:rPr>
-        <w:t xml:space="preserve">Hatırladığım kadarıyla söyleyeyim bayağı </w:t>
-      </w:r>
       <w:proofErr w:type="spellStart"/>
       <w:r>
         <w:rPr>
@@ -184,7 +186,7 @@
           <w:color w:val="000000"/>
           <w:lang w:val="tr-TR"/>
         </w:rPr>
-        <w:t>Ventolinler</w:t>
+        <w:t>chamber</w:t>
       </w:r>
       <w:proofErr w:type="spellEnd"/>
       <w:r>
@@ -202,7 +204,7 @@
           <w:color w:val="000000"/>
           <w:lang w:val="tr-TR"/>
         </w:rPr>
-        <w:t>chamber</w:t>
+        <w:t>lar</w:t>
       </w:r>
       <w:proofErr w:type="spellEnd"/>
       <w:r>
@@ -211,6 +213,78 @@
           <w:color w:val="000000"/>
           <w:lang w:val="tr-TR"/>
         </w:rPr>
+        <w:t xml:space="preserve"> hepsini kullandığım süreçler oldu. Geceleri falan böyle tıkanıp apar topar hastaneye götürüldüm. Buhar tedavisi yapıldığı böyle birkaç zaman oldu. 4. sınıfta iken 1 ay boyunca Hastaneye yatırdılar. Sabah öğle akşam </w:t>
+      </w:r>
+      <w:proofErr w:type="spellStart"/>
+      <w:r>
+        <w:rPr>
+          <w:rFonts w:eastAsia="Times New Roman" w:cstheme="minorHAnsi"/>
+          <w:color w:val="000000"/>
+          <w:lang w:val="tr-TR"/>
+        </w:rPr>
+        <w:t>nebulizatör</w:t>
+      </w:r>
+      <w:proofErr w:type="spellEnd"/>
+      <w:r>
+        <w:rPr>
+          <w:rFonts w:eastAsia="Times New Roman" w:cstheme="minorHAnsi"/>
+          <w:color w:val="000000"/>
+          <w:lang w:val="tr-TR"/>
+        </w:rPr>
+        <w:t xml:space="preserve"> ile buhar tedavisi yapıldı.  Hırıltının azalması için öyle bir tedavi gördüm.  Kendimi bildim bileli astım ilaçları kullanıyorum hiç bırakmadım yani. Adları değişti türleri değişti </w:t>
+      </w:r>
+      <w:proofErr w:type="spellStart"/>
+      <w:r>
+        <w:rPr>
+          <w:rFonts w:eastAsia="Times New Roman" w:cstheme="minorHAnsi"/>
+          <w:color w:val="000000"/>
+          <w:lang w:val="tr-TR"/>
+        </w:rPr>
+        <w:t>Ventolin</w:t>
+      </w:r>
+      <w:proofErr w:type="spellEnd"/>
+      <w:r>
+        <w:rPr>
+          <w:rFonts w:eastAsia="Times New Roman" w:cstheme="minorHAnsi"/>
+          <w:color w:val="000000"/>
+          <w:lang w:val="tr-TR"/>
+        </w:rPr>
+        <w:t xml:space="preserve"> kullandım bir süre. </w:t>
+      </w:r>
+      <w:proofErr w:type="spellStart"/>
+      <w:r>
+        <w:rPr>
+          <w:rFonts w:eastAsia="Times New Roman" w:cstheme="minorHAnsi"/>
+          <w:color w:val="000000"/>
+          <w:lang w:val="tr-TR"/>
+        </w:rPr>
+        <w:t>Pulmicort</w:t>
+      </w:r>
+      <w:proofErr w:type="spellEnd"/>
+      <w:r>
+        <w:rPr>
+          <w:rFonts w:eastAsia="Times New Roman" w:cstheme="minorHAnsi"/>
+          <w:color w:val="000000"/>
+          <w:lang w:val="tr-TR"/>
+        </w:rPr>
+        <w:t xml:space="preserve"> Diye bir ilaç vardı fısfıs MDI şeklinde. Sonra onun </w:t>
+      </w:r>
+      <w:proofErr w:type="spellStart"/>
+      <w:r>
+        <w:rPr>
+          <w:rFonts w:eastAsia="Times New Roman" w:cstheme="minorHAnsi"/>
+          <w:color w:val="000000"/>
+          <w:lang w:val="tr-TR"/>
+        </w:rPr>
+        <w:t>Turbohaler</w:t>
+      </w:r>
+      <w:proofErr w:type="spellEnd"/>
+      <w:r>
+        <w:rPr>
+          <w:rFonts w:eastAsia="Times New Roman" w:cstheme="minorHAnsi"/>
+          <w:color w:val="000000"/>
+          <w:lang w:val="tr-TR"/>
+        </w:rPr>
         <w:t xml:space="preserve"> </w:t>
       </w:r>
       <w:proofErr w:type="spellStart"/>
@@ -220,7 +294,7 @@
           <w:color w:val="000000"/>
           <w:lang w:val="tr-TR"/>
         </w:rPr>
-        <w:t>lar</w:t>
+        <w:t>ını</w:t>
       </w:r>
       <w:proofErr w:type="spellEnd"/>
       <w:r>
@@ -229,7 +303,7 @@
           <w:color w:val="000000"/>
           <w:lang w:val="tr-TR"/>
         </w:rPr>
-        <w:t xml:space="preserve"> hepsini kullandığım süreçler oldu. Geceleri falan böyle tıkanıp apar topar hastaneye götürüldüm. Buhar tedavisi yapıldığı böyle birkaç zaman oldu. 4. sınıfta iken 1 ay boyunca Hastaneye yatırdılar. Sabah öğle akşam </w:t>
+        <w:t xml:space="preserve"> çıkardılar sonra </w:t>
       </w:r>
       <w:proofErr w:type="spellStart"/>
       <w:r>
@@ -238,7 +312,7 @@
           <w:color w:val="000000"/>
           <w:lang w:val="tr-TR"/>
         </w:rPr>
-        <w:t>nebulizatör</w:t>
+        <w:t>symbicort</w:t>
       </w:r>
       <w:proofErr w:type="spellEnd"/>
       <w:r>
@@ -247,7 +321,7 @@
           <w:color w:val="000000"/>
           <w:lang w:val="tr-TR"/>
         </w:rPr>
-        <w:t xml:space="preserve"> ile buhar tedavisi yapıldı.  Hırıltının azalması için öyle bir tedavi gördüm.  Kendimi bildim bileli astım ilaçları kullanıyorum hiç bırakmadım yani. Adları değişti türleri değişti </w:t>
+        <w:t xml:space="preserve"> a geçerim dedi doktor sonra kurtarıcı ilaca artık gerek olmadığını söyledi doktor. Sadece </w:t>
       </w:r>
       <w:proofErr w:type="spellStart"/>
       <w:r>
@@ -256,7 +330,7 @@
           <w:color w:val="000000"/>
           <w:lang w:val="tr-TR"/>
         </w:rPr>
-        <w:t>Ventolin</w:t>
+        <w:t>symbicort</w:t>
       </w:r>
       <w:proofErr w:type="spellEnd"/>
       <w:r>
@@ -265,7 +339,50 @@
           <w:color w:val="000000"/>
           <w:lang w:val="tr-TR"/>
         </w:rPr>
-        <w:t xml:space="preserve"> kullandım bir süre. </w:t>
+        <w:t xml:space="preserve"> ile devam ediyorum uzun zamandır 6-7 senedir.</w:t>
+      </w:r>
+    </w:p>
+    <w:p>
+      <w:pPr>
+        <w:spacing w:after="0" w:line="276" w:lineRule="auto"/>
+        <w:rPr>
+          <w:rFonts w:eastAsia="Times New Roman" w:cstheme="minorHAnsi"/>
+          <w:lang w:val="tr-TR"/>
+        </w:rPr>
+      </w:pPr>
+    </w:p>
+    <w:p>
+      <w:pPr>
+        <w:pStyle w:val="gray"/>
+      </w:pPr>
+      <w:r>
+        <w:t xml:space="preserve"> Yani altı yedi senedir mi sadece düzenleyici ilaç kullanıyorsun? </w:t>
+      </w:r>
+    </w:p>
+    <w:p>
+      <w:pPr>
+        <w:spacing w:after="0" w:line="276" w:lineRule="auto"/>
+        <w:rPr>
+          <w:rFonts w:eastAsia="Times New Roman" w:cstheme="minorHAnsi"/>
+          <w:lang w:val="tr-TR"/>
+        </w:rPr>
+      </w:pPr>
+    </w:p>
+    <w:p>
+      <w:pPr>
+        <w:spacing w:after="0" w:line="276" w:lineRule="auto"/>
+        <w:rPr>
+          <w:rFonts w:eastAsia="Times New Roman" w:cstheme="minorHAnsi"/>
+          <w:lang w:val="tr-TR"/>
+        </w:rPr>
+      </w:pPr>
+      <w:r>
+        <w:rPr>
+          <w:rFonts w:eastAsia="Times New Roman" w:cstheme="minorHAnsi"/>
+          <w:color w:val="000000"/>
+          <w:lang w:val="tr-TR"/>
+        </w:rPr>
+        <w:t xml:space="preserve">Öncesinde hem kurtarıcı hem de tedavi edici kullanıyordum.  6 senedir sadece </w:t>
       </w:r>
       <w:proofErr w:type="spellStart"/>
       <w:r>
@@ -274,7 +391,7 @@
           <w:color w:val="000000"/>
           <w:lang w:val="tr-TR"/>
         </w:rPr>
-        <w:t>Pulmicort</w:t>
+        <w:t>symbicort</w:t>
       </w:r>
       <w:proofErr w:type="spellEnd"/>
       <w:r>
@@ -283,7 +400,46 @@
           <w:color w:val="000000"/>
           <w:lang w:val="tr-TR"/>
         </w:rPr>
-        <w:t xml:space="preserve"> Diye bir ilaç vardı fısfıs MDI şeklinde. Sonra onun </w:t>
+        <w:t xml:space="preserve"> kullanıyorum.</w:t>
+      </w:r>
+    </w:p>
+    <w:p>
+      <w:pPr>
+        <w:pStyle w:val="gray"/>
+      </w:pPr>
+    </w:p>
+    <w:p>
+      <w:pPr>
+        <w:pStyle w:val="gray"/>
+      </w:pPr>
+      <w:r>
+        <w:t>Düzenli ilaç kullanmanın aslında zaten önemli olduğunu biliyorsundur, peki sen düzenli bir şekilde kullanıyor musun ilaçlarını?</w:t>
+      </w:r>
+    </w:p>
+    <w:p>
+      <w:pPr>
+        <w:spacing w:after="0" w:line="276" w:lineRule="auto"/>
+        <w:rPr>
+          <w:rFonts w:eastAsia="Times New Roman" w:cstheme="minorHAnsi"/>
+          <w:lang w:val="tr-TR"/>
+        </w:rPr>
+      </w:pPr>
+    </w:p>
+    <w:p>
+      <w:pPr>
+        <w:spacing w:after="0" w:line="276" w:lineRule="auto"/>
+        <w:rPr>
+          <w:rFonts w:eastAsia="Times New Roman" w:cstheme="minorHAnsi"/>
+          <w:lang w:val="tr-TR"/>
+        </w:rPr>
+      </w:pPr>
+      <w:r>
+        <w:rPr>
+          <w:rFonts w:eastAsia="Times New Roman" w:cstheme="minorHAnsi"/>
+          <w:color w:val="000000"/>
+          <w:lang w:val="tr-TR"/>
+        </w:rPr>
+        <w:t xml:space="preserve">Son bir iki senedir evet.  Ama üniversite 2 </w:t>
       </w:r>
       <w:proofErr w:type="spellStart"/>
       <w:r>
@@ -292,7 +448,7 @@
           <w:color w:val="000000"/>
           <w:lang w:val="tr-TR"/>
         </w:rPr>
-        <w:t>Turbohaler</w:t>
+        <w:t>deyken</w:t>
       </w:r>
       <w:proofErr w:type="spellEnd"/>
       <w:r>
@@ -301,187 +457,7 @@
           <w:color w:val="000000"/>
           <w:lang w:val="tr-TR"/>
         </w:rPr>
-        <w:t xml:space="preserve"> </w:t>
-      </w:r>
-      <w:proofErr w:type="spellStart"/>
-      <w:r>
-        <w:rPr>
-          <w:rFonts w:eastAsia="Times New Roman" w:cstheme="minorHAnsi"/>
-          <w:color w:val="000000"/>
-          <w:lang w:val="tr-TR"/>
-        </w:rPr>
-        <w:t>ını</w:t>
-      </w:r>
-      <w:proofErr w:type="spellEnd"/>
-      <w:r>
-        <w:rPr>
-          <w:rFonts w:eastAsia="Times New Roman" w:cstheme="minorHAnsi"/>
-          <w:color w:val="000000"/>
-          <w:lang w:val="tr-TR"/>
-        </w:rPr>
-        <w:t xml:space="preserve"> çıkardılar sonra </w:t>
-      </w:r>
-      <w:proofErr w:type="spellStart"/>
-      <w:r>
-        <w:rPr>
-          <w:rFonts w:eastAsia="Times New Roman" w:cstheme="minorHAnsi"/>
-          <w:color w:val="000000"/>
-          <w:lang w:val="tr-TR"/>
-        </w:rPr>
-        <w:t>symbicort</w:t>
-      </w:r>
-      <w:proofErr w:type="spellEnd"/>
-      <w:r>
-        <w:rPr>
-          <w:rFonts w:eastAsia="Times New Roman" w:cstheme="minorHAnsi"/>
-          <w:color w:val="000000"/>
-          <w:lang w:val="tr-TR"/>
-        </w:rPr>
-        <w:t xml:space="preserve"> a geçerim dedi doktor sonra kurtarıcı ilaca artık gerek olmadığını söyledi doktor. Sadece </w:t>
-      </w:r>
-      <w:proofErr w:type="spellStart"/>
-      <w:r>
-        <w:rPr>
-          <w:rFonts w:eastAsia="Times New Roman" w:cstheme="minorHAnsi"/>
-          <w:color w:val="000000"/>
-          <w:lang w:val="tr-TR"/>
-        </w:rPr>
-        <w:t>symbicort</w:t>
-      </w:r>
-      <w:proofErr w:type="spellEnd"/>
-      <w:r>
-        <w:rPr>
-          <w:rFonts w:eastAsia="Times New Roman" w:cstheme="minorHAnsi"/>
-          <w:color w:val="000000"/>
-          <w:lang w:val="tr-TR"/>
-        </w:rPr>
-        <w:t xml:space="preserve"> ile devam ediyorum uzun zamandır 6-7 senedir.</w:t>
-      </w:r>
-    </w:p>
-    <w:p>
-      <w:pPr>
-        <w:spacing w:after="0" w:line="276" w:lineRule="auto"/>
-        <w:rPr>
-          <w:rFonts w:eastAsia="Times New Roman" w:cstheme="minorHAnsi"/>
-          <w:lang w:val="tr-TR"/>
-        </w:rPr>
-      </w:pPr>
-    </w:p>
-    <w:p>
-      <w:pPr>
-        <w:pStyle w:val="gray"/>
-      </w:pPr>
-      <w:r>
-        <w:t xml:space="preserve"> Yani altı yedi senedir mi sadece düzenleyici ilaç kullanıyorsun? </w:t>
-      </w:r>
-    </w:p>
-    <w:p>
-      <w:pPr>
-        <w:spacing w:after="0" w:line="276" w:lineRule="auto"/>
-        <w:rPr>
-          <w:rFonts w:eastAsia="Times New Roman" w:cstheme="minorHAnsi"/>
-          <w:lang w:val="tr-TR"/>
-        </w:rPr>
-      </w:pPr>
-    </w:p>
-    <w:p>
-      <w:pPr>
-        <w:spacing w:after="0" w:line="276" w:lineRule="auto"/>
-        <w:rPr>
-          <w:rFonts w:eastAsia="Times New Roman" w:cstheme="minorHAnsi"/>
-          <w:lang w:val="tr-TR"/>
-        </w:rPr>
-      </w:pPr>
-      <w:r>
-        <w:rPr>
-          <w:rFonts w:eastAsia="Times New Roman" w:cstheme="minorHAnsi"/>
-          <w:color w:val="000000"/>
-          <w:lang w:val="tr-TR"/>
-        </w:rPr>
-        <w:t xml:space="preserve">Öncesinde hem kurtarıcı hem de tedavi edici kullanıyordum.  6 senedir sadece </w:t>
-      </w:r>
-      <w:proofErr w:type="spellStart"/>
-      <w:r>
-        <w:rPr>
-          <w:rFonts w:eastAsia="Times New Roman" w:cstheme="minorHAnsi"/>
-          <w:color w:val="000000"/>
-          <w:lang w:val="tr-TR"/>
-        </w:rPr>
-        <w:t>symbicort</w:t>
-      </w:r>
-      <w:proofErr w:type="spellEnd"/>
-      <w:r>
-        <w:rPr>
-          <w:rFonts w:eastAsia="Times New Roman" w:cstheme="minorHAnsi"/>
-          <w:color w:val="000000"/>
-          <w:lang w:val="tr-TR"/>
-        </w:rPr>
-        <w:t xml:space="preserve"> kullanıyorum.</w:t>
-      </w:r>
-    </w:p>
-    <w:p>
-      <w:pPr>
-        <w:pStyle w:val="gray"/>
-      </w:pPr>
-    </w:p>
-    <w:p>
-      <w:pPr>
-        <w:pStyle w:val="gray"/>
-      </w:pPr>
-      <w:r>
-        <w:t>Düzenli ilaç kullanmanın aslında zaten önemli olduğunu biliyorsundur, peki sen düzenli bir şekilde kullanıyor musun ilaçlarını?</w:t>
-      </w:r>
-    </w:p>
-    <w:p>
-      <w:pPr>
-        <w:spacing w:after="0" w:line="276" w:lineRule="auto"/>
-        <w:rPr>
-          <w:rFonts w:eastAsia="Times New Roman" w:cstheme="minorHAnsi"/>
-          <w:lang w:val="tr-TR"/>
-        </w:rPr>
-      </w:pPr>
-    </w:p>
-    <w:p>
-      <w:pPr>
-        <w:spacing w:after="0" w:line="276" w:lineRule="auto"/>
-        <w:rPr>
-          <w:rFonts w:eastAsia="Times New Roman" w:cstheme="minorHAnsi"/>
-          <w:lang w:val="tr-TR"/>
-        </w:rPr>
-      </w:pPr>
-      <w:r>
-        <w:rPr>
-          <w:rFonts w:eastAsia="Times New Roman" w:cstheme="minorHAnsi"/>
-          <w:color w:val="000000"/>
-          <w:lang w:val="tr-TR"/>
-        </w:rPr>
-        <w:t xml:space="preserve">Son bir iki senedir evet.  Ama üniversite 2 </w:t>
-      </w:r>
-      <w:proofErr w:type="spellStart"/>
-      <w:r>
-        <w:rPr>
-          <w:rFonts w:eastAsia="Times New Roman" w:cstheme="minorHAnsi"/>
-          <w:color w:val="000000"/>
-          <w:lang w:val="tr-TR"/>
-        </w:rPr>
-        <w:t>deyken</w:t>
-      </w:r>
-      <w:proofErr w:type="spellEnd"/>
-      <w:r>
-        <w:rPr>
-          <w:rFonts w:eastAsia="Times New Roman" w:cstheme="minorHAnsi"/>
-          <w:color w:val="000000"/>
-          <w:lang w:val="tr-TR"/>
-        </w:rPr>
-        <w:t xml:space="preserve">. </w:t>
-      </w:r>
-      <w:r>
-        <w:rPr>
-          <w:rFonts w:eastAsia="Times New Roman" w:cstheme="minorHAnsi"/>
-          <w:color w:val="000000"/>
-          <w:lang w:val="tr-TR"/>
-        </w:rPr>
-        <w:t>Yani üç sene önce hiç kullanmadığım bir üç buçuk ay olmuştu. Bayağı sıkılıp yeter ya Kullanmayacağım çok mu sanki sürekli kullandığım bir şeyin değişimini de çok fark edemiyorsun böyle bir gün kullanmadığında bir şey olmuyor. Aslında falan ama o kullanmadığım süreden sonra bayağı kötüleşmiştim böyle egzersizin ortasında böyle baya tıkanmıştım. Ondan sonra bir daha hiç bırakmadım.</w:t>
+        <w:t>. Yani üç sene önce hiç kullanmadığım bir üç buçuk ay olmuştu. Bayağı sıkılıp yeter ya Kullanmayacağım çok mu sanki sürekli kullandığım bir şeyin değişimini de çok fark edemiyorsun böyle bir gün kullanmadığında bir şey olmuyor. Aslında falan ama o kullanmadığım süreden sonra bayağı kötüleşmiştim böyle egzersizin ortasında böyle baya tıkanmıştım. Ondan sonra bir daha hiç bırakmadım.</w:t>
       </w:r>
     </w:p>
     <w:p>
@@ -579,52 +555,33 @@
         <w:pStyle w:val="gray"/>
       </w:pPr>
       <w:r>
-        <w:t>K</w:t>
-      </w:r>
-      <w:r>
-        <w:t>aç yıl o lise dedin?</w:t>
-      </w:r>
-    </w:p>
-    <w:p>
-      <w:pPr>
-        <w:spacing w:after="0" w:line="276" w:lineRule="auto"/>
-        <w:rPr>
-          <w:rFonts w:eastAsia="Times New Roman" w:cstheme="minorHAnsi"/>
-          <w:lang w:val="tr-TR"/>
-        </w:rPr>
-      </w:pPr>
-    </w:p>
-    <w:p>
-      <w:pPr>
-        <w:spacing w:after="0" w:line="276" w:lineRule="auto"/>
-        <w:rPr>
-          <w:rFonts w:eastAsia="Times New Roman" w:cstheme="minorHAnsi"/>
-          <w:lang w:val="tr-TR"/>
-        </w:rPr>
-      </w:pPr>
-      <w:r>
-        <w:rPr>
-          <w:rFonts w:eastAsia="Times New Roman" w:cstheme="minorHAnsi"/>
-          <w:color w:val="000000"/>
-          <w:lang w:val="tr-TR"/>
-        </w:rPr>
-        <w:t xml:space="preserve">12-13 yaş.  12 13 yaşına kadar sürekli hatırlatıyordu annem. Özellikle o takip etmiyordu tabii ki ama kalkıyorduk kahvaltıya gidiyorduk zaten mutfağın bir kenara duruyordu bütün ilaçlarım böyle. İlaçlarını iç de öyle otur kahvaltıya falan diyordu sürekli işte oradan geçiyorsun ya çünkü kahvaltı yaptıktan sonra unutuyorsun. Kalkıyorsun gidiyorsun sonra aklına gelmiyor bir daha. </w:t>
-      </w:r>
-      <w:r>
-        <w:rPr>
-          <w:rFonts w:eastAsia="Times New Roman" w:cstheme="minorHAnsi"/>
-          <w:color w:val="000000"/>
-          <w:lang w:val="tr-TR"/>
-        </w:rPr>
-        <w:t>M</w:t>
-      </w:r>
-      <w:r>
-        <w:rPr>
-          <w:rFonts w:eastAsia="Times New Roman" w:cstheme="minorHAnsi"/>
-          <w:color w:val="000000"/>
-          <w:lang w:val="tr-TR"/>
-        </w:rPr>
-        <w:t>esela onun gözünün önünde olması gerektiğini fark ettiğim için evde mesela direk kapının kenarında duruyor yani. Sürekli içiyorum öyle olunca da unutmuyorum. Yerini değiştirsem muhtemelen bir daha hatırlamayabilirim yani.</w:t>
+        <w:t>Kaç yıl o lise dedin?</w:t>
+      </w:r>
+    </w:p>
+    <w:p>
+      <w:pPr>
+        <w:spacing w:after="0" w:line="276" w:lineRule="auto"/>
+        <w:rPr>
+          <w:rFonts w:eastAsia="Times New Roman" w:cstheme="minorHAnsi"/>
+          <w:lang w:val="tr-TR"/>
+        </w:rPr>
+      </w:pPr>
+    </w:p>
+    <w:p>
+      <w:pPr>
+        <w:spacing w:after="0" w:line="276" w:lineRule="auto"/>
+        <w:rPr>
+          <w:rFonts w:eastAsia="Times New Roman" w:cstheme="minorHAnsi"/>
+          <w:lang w:val="tr-TR"/>
+        </w:rPr>
+      </w:pPr>
+      <w:r>
+        <w:rPr>
+          <w:rFonts w:eastAsia="Times New Roman" w:cstheme="minorHAnsi"/>
+          <w:color w:val="000000"/>
+          <w:lang w:val="tr-TR"/>
+        </w:rPr>
+        <w:t>12-13 yaş.  12 13 yaşına kadar sürekli hatırlatıyordu annem. Özellikle o takip etmiyordu tabii ki ama kalkıyorduk kahvaltıya gidiyorduk zaten mutfağın bir kenara duruyordu bütün ilaçlarım böyle. İlaçlarını iç de öyle otur kahvaltıya falan diyordu sürekli işte oradan geçiyorsun ya çünkü kahvaltı yaptıktan sonra unutuyorsun. Kalkıyorsun gidiyorsun sonra aklına gelmiyor bir daha. Mesela onun gözünün önünde olması gerektiğini fark ettiğim için evde mesela direk kapının kenarında duruyor yani. Sürekli içiyorum öyle olunca da unutmuyorum. Yerini değiştirsem muhtemelen bir daha hatırlamayabilirim yani.</w:t>
       </w:r>
     </w:p>
     <w:p>
@@ -726,55 +683,33 @@
         <w:pStyle w:val="gray"/>
       </w:pPr>
       <w:r>
-        <w:t>Aslında senin deneyiminin pozitifliği ve negatifliği diyebiliriz. Mesela işte sen atıyorum hastalık teşhisi konuldu ve hani nasıl hissetin. Atıyorum çok umurunda olmadı ise sıfırdan başlayabilirsin. Ama kötü bir hisse eksiden başlayabilirsin. Bu tarz böyle hislerinle alakalı tamamen. İlacı düzenli kullanmayı bıraktın çünkü işte bi</w:t>
-      </w:r>
-      <w:r>
-        <w:t xml:space="preserve">r </w:t>
-      </w:r>
-      <w:r>
-        <w:t>şey oldu ve onu oraya not alabilirsin. Yani konuşa biliriz not almak zorunda değilsin de.</w:t>
-      </w:r>
-    </w:p>
-    <w:p>
-      <w:pPr>
-        <w:spacing w:after="0" w:line="276" w:lineRule="auto"/>
-        <w:rPr>
-          <w:rFonts w:eastAsia="Times New Roman" w:cstheme="minorHAnsi"/>
-          <w:lang w:val="tr-TR"/>
-        </w:rPr>
-      </w:pPr>
-    </w:p>
-    <w:p>
-      <w:pPr>
-        <w:spacing w:after="0" w:line="276" w:lineRule="auto"/>
-        <w:rPr>
-          <w:rFonts w:eastAsia="Times New Roman" w:cstheme="minorHAnsi"/>
-          <w:lang w:val="tr-TR"/>
-        </w:rPr>
-      </w:pPr>
-      <w:r>
-        <w:rPr>
-          <w:rFonts w:eastAsia="Times New Roman" w:cstheme="minorHAnsi"/>
-          <w:color w:val="000000"/>
-          <w:lang w:val="tr-TR"/>
-        </w:rPr>
-        <w:t>Benim için sanırım en sıkıntılı olduğum zamanlar bir işte küçük yaşta hayal meyal hatırladığım kötü has</w:t>
-      </w:r>
-      <w:r>
-        <w:rPr>
-          <w:rFonts w:eastAsia="Times New Roman" w:cstheme="minorHAnsi"/>
-          <w:color w:val="000000"/>
-          <w:lang w:val="tr-TR"/>
-        </w:rPr>
-        <w:t>t</w:t>
-      </w:r>
-      <w:r>
-        <w:rPr>
-          <w:rFonts w:eastAsia="Times New Roman" w:cstheme="minorHAnsi"/>
-          <w:color w:val="000000"/>
-          <w:lang w:val="tr-TR"/>
-        </w:rPr>
-        <w:t>ane deneyimleri. Onları böyle şuralarda bir yerlere koymak istiyorum.</w:t>
+        <w:t>Aslında senin deneyiminin pozitifliği ve negatifliği diyebiliriz. Mesela işte sen atıyorum hastalık teşhisi konuldu ve hani nasıl hissetin. Atıyorum çok umurunda olmadı ise sıfırdan başlayabilirsin. Ama kötü bir hisse eksiden başlayabilirsin. Bu tarz böyle hislerinle alakalı tamamen. İlacı düzenli kullanmayı bıraktın çünkü işte bir şey oldu ve onu oraya not alabilirsin. Yani konuşa biliriz not almak zorunda değilsin de.</w:t>
+      </w:r>
+    </w:p>
+    <w:p>
+      <w:pPr>
+        <w:spacing w:after="0" w:line="276" w:lineRule="auto"/>
+        <w:rPr>
+          <w:rFonts w:eastAsia="Times New Roman" w:cstheme="minorHAnsi"/>
+          <w:lang w:val="tr-TR"/>
+        </w:rPr>
+      </w:pPr>
+    </w:p>
+    <w:p>
+      <w:pPr>
+        <w:spacing w:after="0" w:line="276" w:lineRule="auto"/>
+        <w:rPr>
+          <w:rFonts w:eastAsia="Times New Roman" w:cstheme="minorHAnsi"/>
+          <w:lang w:val="tr-TR"/>
+        </w:rPr>
+      </w:pPr>
+      <w:r>
+        <w:rPr>
+          <w:rFonts w:eastAsia="Times New Roman" w:cstheme="minorHAnsi"/>
+          <w:color w:val="000000"/>
+          <w:lang w:val="tr-TR"/>
+        </w:rPr>
+        <w:t>Benim için sanırım en sıkıntılı olduğum zamanlar bir işte küçük yaşta hayal meyal hatırladığım kötü hastane deneyimleri. Onları böyle şuralarda bir yerlere koymak istiyorum.</w:t>
       </w:r>
     </w:p>
     <w:p>
@@ -818,23 +753,7 @@
           <w:lang w:val="tr-TR"/>
         </w:rPr>
         <w:lastRenderedPageBreak/>
-        <w:t>Kötü hastane deneyimleri diye yazmak istiyorum. Küçük yaşta baya korkutucu oluyor hastaneler. Sürekli yatıyo</w:t>
-      </w:r>
-      <w:r>
-        <w:rPr>
-          <w:rFonts w:eastAsia="Times New Roman" w:cstheme="minorHAnsi"/>
-          <w:color w:val="000000"/>
-          <w:lang w:val="tr-TR"/>
-        </w:rPr>
-        <w:t>r</w:t>
-      </w:r>
-      <w:r>
-        <w:rPr>
-          <w:rFonts w:eastAsia="Times New Roman" w:cstheme="minorHAnsi"/>
-          <w:color w:val="000000"/>
-          <w:lang w:val="tr-TR"/>
-        </w:rPr>
-        <w:t>sun falan.</w:t>
+        <w:t>Kötü hastane deneyimleri diye yazmak istiyorum. Küçük yaşta baya korkutucu oluyor hastaneler. Sürekli yatıyorsun falan.</w:t>
       </w:r>
     </w:p>
     <w:p>
@@ -1146,23 +1065,7 @@
           <w:color w:val="000000"/>
           <w:lang w:val="tr-TR"/>
         </w:rPr>
-        <w:t xml:space="preserve">. O günüm rezil olur benim.  Dolayısıyla onu hiç unutmuyorum. Hatta unuttuysam, </w:t>
-      </w:r>
-      <w:r>
-        <w:rPr>
-          <w:rFonts w:eastAsia="Times New Roman" w:cstheme="minorHAnsi"/>
-          <w:color w:val="000000"/>
-          <w:lang w:val="tr-TR"/>
-        </w:rPr>
-        <w:t>m</w:t>
-      </w:r>
-      <w:r>
-        <w:rPr>
-          <w:rFonts w:eastAsia="Times New Roman" w:cstheme="minorHAnsi"/>
-          <w:color w:val="000000"/>
-          <w:lang w:val="tr-TR"/>
-        </w:rPr>
-        <w:t xml:space="preserve">esela arkadaşımın evine gidiyorum </w:t>
+        <w:t xml:space="preserve">. O günüm rezil olur benim.  Dolayısıyla onu hiç unutmuyorum. Hatta unuttuysam, mesela arkadaşımın evine gidiyorum </w:t>
       </w:r>
       <w:proofErr w:type="spellStart"/>
       <w:r>
@@ -1180,23 +1083,7 @@
           <w:color w:val="000000"/>
           <w:lang w:val="tr-TR"/>
         </w:rPr>
-        <w:t xml:space="preserve"> İlacımı yanıma almamışım o zaman benim gitmem lazım oluyor. Çünkü öbür günüm rezil olacak biliyorum. Ama Astım ilacının öyle bir durumu yok biliyorum.  </w:t>
-      </w:r>
-      <w:r>
-        <w:rPr>
-          <w:rFonts w:eastAsia="Times New Roman" w:cstheme="minorHAnsi"/>
-          <w:color w:val="000000"/>
-          <w:lang w:val="tr-TR"/>
-        </w:rPr>
-        <w:t>B</w:t>
-      </w:r>
-      <w:r>
-        <w:rPr>
-          <w:rFonts w:eastAsia="Times New Roman" w:cstheme="minorHAnsi"/>
-          <w:color w:val="000000"/>
-          <w:lang w:val="tr-TR"/>
-        </w:rPr>
-        <w:t xml:space="preserve">ir gün İçmezsen bir şey olmuyor. Ama bir gün içmedin öbür gün de içmiyorsun öbür gün de içmiyorsun bir bakmışsın </w:t>
+        <w:t xml:space="preserve"> İlacımı yanıma almamışım o zaman benim gitmem lazım oluyor. Çünkü öbür günüm rezil olacak biliyorum. Ama Astım ilacının öyle bir durumu yok biliyorum.  Bir gün İçmezsen bir şey olmuyor. Ama bir gün içmedin öbür gün de içmiyorsun öbür gün de içmiyorsun bir bakmışsın </w:t>
       </w:r>
       <w:proofErr w:type="spellStart"/>
       <w:r>
@@ -1367,23 +1254,7 @@
           <w:color w:val="000000"/>
           <w:lang w:val="tr-TR"/>
         </w:rPr>
-        <w:t>İlaç kutusu de</w:t>
-      </w:r>
-      <w:r>
-        <w:rPr>
-          <w:rFonts w:eastAsia="Times New Roman" w:cstheme="minorHAnsi"/>
-          <w:color w:val="000000"/>
-          <w:lang w:val="tr-TR"/>
-        </w:rPr>
-        <w:t>diğ</w:t>
-      </w:r>
-      <w:r>
-        <w:rPr>
-          <w:rFonts w:eastAsia="Times New Roman" w:cstheme="minorHAnsi"/>
-          <w:color w:val="000000"/>
-          <w:lang w:val="tr-TR"/>
-        </w:rPr>
-        <w:t>im yani direk bir kutu değil aslında. Yani ufak bir fermuarlı çanta gibi bir şey bütün ilaçlarını içine dolduruyorsun işte onu da görülebilir bir yere koyuyorsun ya da mesela sırt çantama koyuyordum ben. Proje oluyor okulda sabahlıyorsun falan. Öyle olunca sürekli yanında bulunması gerekiyordu onun için çantaya koyunca falan iyi oluyordu. Onun dışında birkaç uygulama kullandım ama sarmadı çünkü zaten uygulamayı da unutuyorsun.</w:t>
+        <w:t>İlaç kutusu dediğim yani direk bir kutu değil aslında. Yani ufak bir fermuarlı çanta gibi bir şey bütün ilaçlarını içine dolduruyorsun işte onu da görülebilir bir yere koyuyorsun ya da mesela sırt çantama koyuyordum ben. Proje oluyor okulda sabahlıyorsun falan. Öyle olunca sürekli yanında bulunması gerekiyordu onun için çantaya koyunca falan iyi oluyordu. Onun dışında birkaç uygulama kullandım ama sarmadı çünkü zaten uygulamayı da unutuyorsun.</w:t>
       </w:r>
     </w:p>
     <w:p>
@@ -1894,10 +1765,7 @@
         <w:t xml:space="preserve"> sadece. İlaç kullandığında ise ilacı kullanmama bu faktörler yardımcı oldu: ailem arkadaşlarım vs. Birden fazla </w:t>
       </w:r>
       <w:r>
-        <w:t>işaretleyebilir</w:t>
-      </w:r>
-      <w:r>
-        <w:t>sin</w:t>
+        <w:t>işaretleyebilirsin</w:t>
       </w:r>
       <w:r>
         <w:t xml:space="preserve">. Bu çalışmanın amacı senin hafızanı burada tutmak. Bu günlük çalışması sonrası seninle kısa bir konuşma daha </w:t>
@@ -1988,6 +1856,895 @@
         </w:rPr>
         <w:br/>
       </w:r>
+    </w:p>
+    <w:p>
+      <w:pPr>
+        <w:rPr>
+          <w:rFonts w:cstheme="minorHAnsi"/>
+          <w:lang w:val="tr-TR"/>
+        </w:rPr>
+      </w:pPr>
+      <w:r>
+        <w:rPr>
+          <w:rFonts w:cstheme="minorHAnsi"/>
+          <w:lang w:val="tr-TR"/>
+        </w:rPr>
+        <w:br w:type="page"/>
+      </w:r>
+    </w:p>
+    <w:p>
+      <w:pPr>
+        <w:spacing w:line="276" w:lineRule="auto"/>
+        <w:rPr>
+          <w:rFonts w:cstheme="minorHAnsi"/>
+          <w:lang w:val="tr-TR"/>
+        </w:rPr>
+      </w:pPr>
+      <w:r>
+        <w:rPr>
+          <w:rFonts w:cstheme="minorHAnsi"/>
+          <w:lang w:val="tr-TR"/>
+        </w:rPr>
+        <w:lastRenderedPageBreak/>
+        <w:t>After-Diary Interview</w:t>
+      </w:r>
+    </w:p>
+    <w:p>
+      <w:pPr>
+        <w:spacing w:line="276" w:lineRule="auto"/>
+        <w:rPr>
+          <w:rFonts w:cstheme="minorHAnsi"/>
+          <w:lang w:val="tr-TR"/>
+        </w:rPr>
+      </w:pPr>
+    </w:p>
+    <w:p>
+      <w:pPr>
+        <w:pStyle w:val="gray"/>
+        <w:rPr>
+          <w:rFonts w:cs="Times New Roman"/>
+        </w:rPr>
+      </w:pPr>
+      <w:r>
+        <w:t>Şöyle bir bakıyorum baya bir kullanmışsın bir gün kullanmamışsın ilacını sadece. Önce bu kullanmadığın günden başlayalım hatırlıyor musun 26 pazartesi günü ilaç kullanmayı atlamışsın, Unutmuşsun ve evdeymişsin hatırlayabildin mi?</w:t>
+      </w:r>
+    </w:p>
+    <w:p>
+      <w:pPr>
+        <w:spacing w:after="0" w:line="240" w:lineRule="auto"/>
+        <w:rPr>
+          <w:rFonts w:eastAsia="Times New Roman" w:cs="Times New Roman"/>
+          <w:lang w:val="tr-TR"/>
+        </w:rPr>
+      </w:pPr>
+    </w:p>
+    <w:p>
+      <w:pPr>
+        <w:rPr>
+          <w:rFonts w:cs="Times New Roman"/>
+          <w:lang w:val="tr-TR"/>
+        </w:rPr>
+      </w:pPr>
+      <w:r>
+        <w:rPr>
+          <w:lang w:val="tr-TR"/>
+        </w:rPr>
+        <w:t xml:space="preserve">O gün şöyle bir şey oldu, eve gittim. Sonra arkadaşımın yanına gidecek oldum. Sonra gidince orda bir unuttum zaten giderken. Sonra geri geldim ve geldiğim gibi yattım. Yine unuttum. Öyle iki defa o yoldan geçmeme rağmen… Birinde çok acelem vardı öyle görmedim. Dönüşte de çok yorgundum öyle görmedim ve uyudum yani… </w:t>
+      </w:r>
+    </w:p>
+    <w:p>
+      <w:pPr>
+        <w:rPr>
+          <w:rFonts w:cs="Times New Roman"/>
+          <w:lang w:val="tr-TR"/>
+        </w:rPr>
+      </w:pPr>
+    </w:p>
+    <w:p>
+      <w:pPr>
+        <w:pStyle w:val="gray"/>
+        <w:rPr>
+          <w:rFonts w:cs="Times New Roman"/>
+        </w:rPr>
+      </w:pPr>
+      <w:r>
+        <w:t>Akşam mı arkadaşının yanına gidecektin?</w:t>
+      </w:r>
+    </w:p>
+    <w:p>
+      <w:pPr>
+        <w:rPr>
+          <w:rFonts w:cs="Times New Roman"/>
+          <w:lang w:val="tr-TR"/>
+        </w:rPr>
+      </w:pPr>
+    </w:p>
+    <w:p>
+      <w:pPr>
+        <w:rPr>
+          <w:rFonts w:cs="Times New Roman"/>
+          <w:lang w:val="tr-TR"/>
+        </w:rPr>
+      </w:pPr>
+      <w:r>
+        <w:rPr>
+          <w:lang w:val="tr-TR"/>
+        </w:rPr>
+        <w:t>Evet</w:t>
+      </w:r>
+    </w:p>
+    <w:p>
+      <w:pPr>
+        <w:rPr>
+          <w:rFonts w:cs="Times New Roman"/>
+          <w:lang w:val="tr-TR"/>
+        </w:rPr>
+      </w:pPr>
+    </w:p>
+    <w:p>
+      <w:pPr>
+        <w:pStyle w:val="gray"/>
+        <w:rPr>
+          <w:rFonts w:cs="Times New Roman"/>
+        </w:rPr>
+      </w:pPr>
+      <w:r>
+        <w:t>Yani eve gittin, aslında akşam...</w:t>
+      </w:r>
+    </w:p>
+    <w:p>
+      <w:pPr>
+        <w:rPr>
+          <w:rFonts w:cs="Times New Roman"/>
+          <w:lang w:val="tr-TR"/>
+        </w:rPr>
+      </w:pPr>
+    </w:p>
+    <w:p>
+      <w:pPr>
+        <w:rPr>
+          <w:rFonts w:cs="Times New Roman"/>
+          <w:lang w:val="tr-TR"/>
+        </w:rPr>
+      </w:pPr>
+      <w:r>
+        <w:rPr>
+          <w:lang w:val="tr-TR"/>
+        </w:rPr>
+        <w:t>İşten çıktım eve gittim evet... Yani ben bir sabah kalktığımda alıyorum, Kalkar kalkmaz aç karnına alıyorum, bir de yatmadan önce alıyorum. Çünkü astım ilacının yanında alerji ilacı da kullanıyorum ve alerji ilacı müthiş uyku yapıyor. Öyle akşam 6 da alayım birkaç saat oturayım diyemiyorum dolayısı ile içip uyuyorum. Öyle olduğu için normalde dışarı çık</w:t>
+      </w:r>
+      <w:r>
+        <w:rPr>
+          <w:lang w:val="tr-TR"/>
+        </w:rPr>
+        <w:t>ac</w:t>
+      </w:r>
+      <w:r>
+        <w:rPr>
+          <w:lang w:val="tr-TR"/>
+        </w:rPr>
+        <w:t>aksam çıkmadan önce içiyorum ki unutmayım. Yoksa unutunca öbür gün alerjim tutuyor falan. Ama işte hem gidince unuttum hem dönünce unuttum.</w:t>
+      </w:r>
+    </w:p>
+    <w:p>
+      <w:pPr>
+        <w:rPr>
+          <w:rFonts w:cs="Times New Roman"/>
+          <w:lang w:val="tr-TR"/>
+        </w:rPr>
+      </w:pPr>
+    </w:p>
+    <w:p>
+      <w:pPr>
+        <w:pStyle w:val="gray"/>
+        <w:rPr>
+          <w:rFonts w:cs="Times New Roman"/>
+        </w:rPr>
+      </w:pPr>
+      <w:r>
+        <w:t>Alerji ilacını da almadın o zaman, ikisini beraber almadın? Noldu sonraki gün kötü oldun mu?</w:t>
+      </w:r>
+    </w:p>
+    <w:p>
+      <w:pPr>
+        <w:rPr>
+          <w:rFonts w:cs="Times New Roman"/>
+          <w:lang w:val="tr-TR"/>
+        </w:rPr>
+      </w:pPr>
+    </w:p>
+    <w:p>
+      <w:pPr>
+        <w:rPr>
+          <w:rFonts w:cs="Times New Roman"/>
+          <w:lang w:val="tr-TR"/>
+        </w:rPr>
+      </w:pPr>
+      <w:r>
+        <w:rPr>
+          <w:lang w:val="tr-TR"/>
+        </w:rPr>
+        <w:t>Sonraki gün kötü olmadım ama sonraki gün kötü olmamam tamamen kaderin oyunu yani. Ola</w:t>
+      </w:r>
+      <w:r>
+        <w:rPr>
+          <w:lang w:val="tr-TR"/>
+        </w:rPr>
+        <w:t xml:space="preserve"> </w:t>
+      </w:r>
+      <w:r>
+        <w:rPr>
+          <w:lang w:val="tr-TR"/>
+        </w:rPr>
+        <w:t>da bilirdim. O an benim neye karşı alerjimin olduğu bilinmiyor. O an artık neyse X maddesi ona denk gelirsen bir anda çok kötü oluyorsun. Bu ilaç ona denk geldiğinde kötü olmanı engelliyor. Ya da çok hafif geçiriyorsun falan. İlacı çok düzgün aldığın zamanda bile yine alerjinin tuttuğu zamanlar oluyor. Yani tabi alerjinin tutması demek aynı zamanda astımın da başlama ihtimali olması demek. Alerjik astım.</w:t>
+      </w:r>
+    </w:p>
+    <w:p>
+      <w:pPr>
+        <w:rPr>
+          <w:rFonts w:cs="Times New Roman"/>
+          <w:lang w:val="tr-TR"/>
+        </w:rPr>
+      </w:pPr>
+    </w:p>
+    <w:p>
+      <w:pPr>
+        <w:pStyle w:val="gray"/>
+        <w:rPr>
+          <w:rFonts w:cs="Times New Roman"/>
+        </w:rPr>
+      </w:pPr>
+      <w:r>
+        <w:t>Alerji ilacını günde kaç defa alıyorsun?</w:t>
+      </w:r>
+    </w:p>
+    <w:p>
+      <w:pPr>
+        <w:rPr>
+          <w:rFonts w:cs="Times New Roman"/>
+          <w:lang w:val="tr-TR"/>
+        </w:rPr>
+      </w:pPr>
+    </w:p>
+    <w:p>
+      <w:pPr>
+        <w:rPr>
+          <w:rFonts w:cs="Times New Roman"/>
+          <w:lang w:val="tr-TR"/>
+        </w:rPr>
+      </w:pPr>
+      <w:r>
+        <w:rPr>
+          <w:lang w:val="tr-TR"/>
+        </w:rPr>
+        <w:t>Akşamları bir defa alıyorum.</w:t>
+      </w:r>
+    </w:p>
+    <w:p>
+      <w:pPr>
+        <w:rPr>
+          <w:rFonts w:cs="Times New Roman"/>
+          <w:lang w:val="tr-TR"/>
+        </w:rPr>
+      </w:pPr>
+    </w:p>
+    <w:p>
+      <w:pPr>
+        <w:pStyle w:val="gray"/>
+        <w:rPr>
+          <w:rFonts w:cs="Times New Roman"/>
+        </w:rPr>
+      </w:pPr>
+      <w:r>
+        <w:lastRenderedPageBreak/>
+        <w:t>Mesela Akşam ilacını almayı unuttun Ertesi sabah alıyor musun?</w:t>
+      </w:r>
+    </w:p>
+    <w:p>
+      <w:pPr>
+        <w:rPr>
+          <w:rFonts w:cs="Times New Roman"/>
+          <w:lang w:val="tr-TR"/>
+        </w:rPr>
+      </w:pPr>
+    </w:p>
+    <w:p>
+      <w:pPr>
+        <w:rPr>
+          <w:rFonts w:cs="Times New Roman"/>
+          <w:lang w:val="tr-TR"/>
+        </w:rPr>
+      </w:pPr>
+      <w:r>
+        <w:rPr>
+          <w:lang w:val="tr-TR"/>
+        </w:rPr>
+        <w:t xml:space="preserve"> Hayır sabah almaman gerekiyor. Uyku yapıyor bütün gününün verimliliğini düşürüyor.  Doktora da sordum alma dedi. Hatta alerjinin arttığı zamanlar ilacın dozunu arttıralım mı diye sordum O da sakın öyle bir şey yapma dedi.</w:t>
+      </w:r>
+    </w:p>
+    <w:p>
+      <w:pPr>
+        <w:rPr>
+          <w:rFonts w:cs="Times New Roman"/>
+          <w:lang w:val="tr-TR"/>
+        </w:rPr>
+      </w:pPr>
+    </w:p>
+    <w:p>
+      <w:pPr>
+        <w:pStyle w:val="gray"/>
+        <w:rPr>
+          <w:rFonts w:cs="Times New Roman"/>
+        </w:rPr>
+      </w:pPr>
+      <w:r>
+        <w:t>Ne olsaydı ilacını almayı unutmazdın?</w:t>
+      </w:r>
+    </w:p>
+    <w:p>
+      <w:pPr>
+        <w:rPr>
+          <w:rFonts w:cs="Times New Roman"/>
+          <w:lang w:val="tr-TR"/>
+        </w:rPr>
+      </w:pPr>
+    </w:p>
+    <w:p>
+      <w:pPr>
+        <w:rPr>
+          <w:rFonts w:cs="Times New Roman"/>
+          <w:lang w:val="tr-TR"/>
+        </w:rPr>
+      </w:pPr>
+      <w:r>
+        <w:rPr>
+          <w:lang w:val="tr-TR"/>
+        </w:rPr>
+        <w:t>Yani şöyle bir şey olması lazım aslında. Olması gereken şey benim aslında ilacımın yanında olduğum vakit bir şeyin dürtmesi lazım. Çoğu zaman işte bir aile bireyi oluyor. Benim evde olduğum zamanı biliyor içmem gereken zamanı biliyor ve içmezsem kötü olacağımı biliyor. Bu üç şeyi bildiği için ilacını içmeyi unutma diyor. Mesela arkadaşım evdeyse onlar da biliyor mesela ya da ailem yanımdaysa onlar hatırlatıyor.</w:t>
+      </w:r>
+    </w:p>
+    <w:p>
+      <w:pPr>
+        <w:rPr>
+          <w:rFonts w:cs="Times New Roman"/>
+          <w:lang w:val="tr-TR"/>
+        </w:rPr>
+      </w:pPr>
+    </w:p>
+    <w:p>
+      <w:pPr>
+        <w:pStyle w:val="gray"/>
+        <w:rPr>
+          <w:rFonts w:cs="Times New Roman"/>
+        </w:rPr>
+      </w:pPr>
+      <w:r>
+        <w:t xml:space="preserve">Peki başka hiçbir yöntem kullanmış mıydın?  Masanın bir yerine koyma ve önünden geçme tekniğinden başka? </w:t>
+      </w:r>
+    </w:p>
+    <w:p>
+      <w:pPr>
+        <w:rPr>
+          <w:rFonts w:cs="Times New Roman"/>
+          <w:lang w:val="tr-TR"/>
+        </w:rPr>
+      </w:pPr>
+    </w:p>
+    <w:p>
+      <w:pPr>
+        <w:rPr>
+          <w:rFonts w:cs="Times New Roman"/>
+          <w:lang w:val="tr-TR"/>
+        </w:rPr>
+      </w:pPr>
+      <w:r>
+        <w:rPr>
+          <w:lang w:val="tr-TR"/>
+        </w:rPr>
+        <w:t>Astım ilacı için değil ama tabletler için şey yapmıştım. Lisedeyken Maraş’ta bir yayla kültürü var, insanlar bir normal kışın kaldıkları ev var yazın için ayrı evleri var. Yayla evleri yukarda. Baya standart bir şey herkesin öyle bir şeyi var çünkü şehir çok sıcak oluyor 40 derecenin üstüne çıkıyor yaşanmıyor yani. Öyle olunca insanlar oralara gidiyor. Sabit bir yerin olmadığı için bir eve gitmen gerekiyor evde kalıyorsun akşam bir yere gidecek oluyorsun. Bir gün bağ evine gidiyorsun orda kalıyorsun baya dağınık bir düzenin olmaya başlıyor özellikle yazları. Bu da benim ilaçlarımı düzgün içemememe sebep oluyor. Onun için işte bir ilaç kutusu almıştım böyle bütün ilaçlarımı içine doldurmuştum hepsini işte yanımda gezdiriyordum. Ki o zaman bile unutuyordum O da ayrı bir muhabbet. İşte ilaçlar bitiyordu. Aa ilaç bitmiş oluyordu. Onun da öyle kendine göre sıkıntıları var ama o da o durum için işe yarıyordu. Sabit bir yerin olmadığı için.</w:t>
+      </w:r>
+    </w:p>
+    <w:p>
+      <w:pPr>
+        <w:rPr>
+          <w:rFonts w:cs="Times New Roman"/>
+          <w:lang w:val="tr-TR"/>
+        </w:rPr>
+      </w:pPr>
+    </w:p>
+    <w:p>
+      <w:pPr>
+        <w:pStyle w:val="gray"/>
+        <w:rPr>
+          <w:rFonts w:cs="Times New Roman"/>
+        </w:rPr>
+      </w:pPr>
+      <w:r>
+        <w:t>Mesela tatile gittiğinde evde kalmadığın zamanlarda nasıl bir strateji izliyorsun. Sonuçta o masa orada değil artık ilaçlarını üzerine koyduğun masa?</w:t>
+      </w:r>
+    </w:p>
+    <w:p>
+      <w:pPr>
+        <w:rPr>
+          <w:rFonts w:cs="Times New Roman"/>
+          <w:lang w:val="tr-TR"/>
+        </w:rPr>
+      </w:pPr>
+    </w:p>
+    <w:p>
+      <w:pPr>
+        <w:rPr>
+          <w:rFonts w:cs="Times New Roman"/>
+          <w:lang w:val="tr-TR"/>
+        </w:rPr>
+      </w:pPr>
+      <w:r>
+        <w:rPr>
+          <w:lang w:val="tr-TR"/>
+        </w:rPr>
+        <w:t xml:space="preserve"> Genelde şöyle yapıyorum fotoğrafını atmıştım ya bir kâse var. O kasedeki her şeyi alıp... Genelde ben ilaçları kutuda tutmam. Bütün ilaçlarımı stokladığım bir çekmece var. Benim bütün ilaçlarım raporlu. Raporlu olduğu için bütün ilaçları bana 3 aylık yazıyorlar 3 aylık ilaçlarımı tek seferde alıyorum. Bir sürü kutu ilaç veriyorlar. Her biri birer ay gidiyor yaklaşık. 3 kutu symbicort veriyorlar, 3 kutu burun spreyi veriyorlar. Bir sürü işte kutu- haplardan veriyorlar Onların hepsi bir çekmecede yığılı duruyor ben bittikçe film film oradan alıyorum. Sonra oradaki son kutuyu aldığımda yazdırmaya gidiyorum tekrar. Öyle bir düzenim var onun için de. Dolayısıyla yanımda gezdirmek istediğimde de başka bir yerde kalacağım </w:t>
+      </w:r>
+      <w:r>
+        <w:rPr>
+          <w:lang w:val="tr-TR"/>
+        </w:rPr>
+        <w:lastRenderedPageBreak/>
+        <w:t xml:space="preserve">zaman da o kasedeki her şeyi alıp burun fısfısı inhalerımı alıp çantaya koyuyorum öyle gidiyorum. Kİ çoğu zaman onu da unutuyorum, yanıma almayı. </w:t>
+      </w:r>
+    </w:p>
+    <w:p>
+      <w:pPr>
+        <w:rPr>
+          <w:rFonts w:cs="Times New Roman"/>
+          <w:lang w:val="tr-TR"/>
+        </w:rPr>
+      </w:pPr>
+    </w:p>
+    <w:p>
+      <w:pPr>
+        <w:pStyle w:val="gray"/>
+        <w:rPr>
+          <w:rFonts w:cs="Times New Roman"/>
+        </w:rPr>
+      </w:pPr>
+      <w:r>
+        <w:t xml:space="preserve">İlaç yazdırma meselesi nasıl oluyor yani hiç öyle bir şey oldu mu bitti ve ilacını kullanamadın gibi? </w:t>
+      </w:r>
+    </w:p>
+    <w:p>
+      <w:pPr>
+        <w:rPr>
+          <w:rFonts w:cs="Times New Roman"/>
+          <w:lang w:val="tr-TR"/>
+        </w:rPr>
+      </w:pPr>
+    </w:p>
+    <w:p>
+      <w:pPr>
+        <w:rPr>
+          <w:rFonts w:cs="Times New Roman"/>
+          <w:lang w:val="tr-TR"/>
+        </w:rPr>
+      </w:pPr>
+      <w:r>
+        <w:rPr>
+          <w:lang w:val="tr-TR"/>
+        </w:rPr>
+        <w:t>Çoğunlukla şeyde oluyor. Benim ilk biten ilacım alerji ilacı oluyor. Onu her zaman günü gününe kullanıyorum. Ama inhalerda işte önceki kullanmadığım dozlardan birikmek suretiyle bir kutu fazlam oluyor her zaman. O bir kutu garanti oluyor benim için. Her yazdırdığımda bir kutu fazlam oluyor. Dolayısı ile bir hafta falan alerji ilacı kullanmadan geçirdiğim zamanlar oluyor bazen işte iş çok oluyor, gidemiyorsun yazdıramıyorsun yazdırsan alamıyorsun. O alerji ilacının şöyle bir derdi var, hiçbir eczane onu stoklu tutmuyor. 3 aylık verecek kadar, 4 kutu mu ne ediyor. O kadar tutmuyor işte bir tane oluyor falan. 1 tanesini veriyor diğerini sipariş edelim 2 gün sonra al oluyor. 2 defa gitmem gerekiyor çoğu zaman. Öyle sıkıntılar oluyor ama inhaler tarafında bir sıkıntı yaşamıyorum dediğim sebepten dolayı.</w:t>
+      </w:r>
+    </w:p>
+    <w:p>
+      <w:pPr>
+        <w:rPr>
+          <w:rFonts w:cs="Times New Roman"/>
+          <w:lang w:val="tr-TR"/>
+        </w:rPr>
+      </w:pPr>
+    </w:p>
+    <w:p>
+      <w:pPr>
+        <w:pStyle w:val="gray"/>
+        <w:rPr>
+          <w:rFonts w:cs="Times New Roman"/>
+        </w:rPr>
+      </w:pPr>
+      <w:r>
+        <w:t>Yazdırmak için doktora mı gitmen gerekiyor 3 ayda bir?</w:t>
+      </w:r>
+    </w:p>
+    <w:p>
+      <w:pPr>
+        <w:rPr>
+          <w:rFonts w:cs="Times New Roman"/>
+          <w:lang w:val="tr-TR"/>
+        </w:rPr>
+      </w:pPr>
+    </w:p>
+    <w:p>
+      <w:pPr>
+        <w:rPr>
+          <w:rFonts w:cs="Times New Roman"/>
+          <w:lang w:val="tr-TR"/>
+        </w:rPr>
+      </w:pPr>
+      <w:r>
+        <w:rPr>
+          <w:lang w:val="tr-TR"/>
+        </w:rPr>
+        <w:t>Normalde benim kullandığım ilaçların hiçbirisi aile hekiminin yazabileceği ilaçlar değil. Antihistaminik, antidepresan bir de bir şey daha üçünü aile hekimi yazamıyor normalde. Ama bir raporun varsa, artık eskiden kâğıtta veriliyordu şimdi ise Bilgisayar ortamında direk sana bir şey vermiyorlar. Göğüs hastalıkları uzmanına gidiyorsun o teşhis koyuyor. Onla alakalı bir belge düzenliyor sana ilaçlarını almanda kolaylık oluyor.</w:t>
+      </w:r>
+    </w:p>
+    <w:p>
+      <w:pPr>
+        <w:rPr>
+          <w:rFonts w:cs="Times New Roman"/>
+          <w:lang w:val="tr-TR"/>
+        </w:rPr>
+      </w:pPr>
+    </w:p>
+    <w:p>
+      <w:pPr>
+        <w:pStyle w:val="gray"/>
+        <w:rPr>
+          <w:rFonts w:cs="Times New Roman"/>
+        </w:rPr>
+      </w:pPr>
+      <w:r>
+        <w:t>Bunu bir kere mi yaptırdın her 3 ayda bir yaptırman mı gerekiyor?</w:t>
+      </w:r>
+    </w:p>
+    <w:p>
+      <w:pPr>
+        <w:rPr>
+          <w:rFonts w:cs="Times New Roman"/>
+          <w:lang w:val="tr-TR"/>
+        </w:rPr>
+      </w:pPr>
+    </w:p>
+    <w:p>
+      <w:pPr>
+        <w:rPr>
+          <w:rFonts w:cs="Times New Roman"/>
+          <w:lang w:val="tr-TR"/>
+        </w:rPr>
+      </w:pPr>
+      <w:r>
+        <w:rPr>
+          <w:lang w:val="tr-TR"/>
+        </w:rPr>
+        <w:t>Zaten ben Gö</w:t>
+      </w:r>
+      <w:r>
+        <w:rPr>
+          <w:lang w:val="tr-TR"/>
+        </w:rPr>
+        <w:t>ğüs</w:t>
+      </w:r>
+      <w:r>
+        <w:rPr>
+          <w:lang w:val="tr-TR"/>
+        </w:rPr>
+        <w:t xml:space="preserve"> hastalıkları doktoruna düzenli olarak kontrole gidiyorum. Kontrole gittiğim için de o güncellenmiş oluyor aslında. Her gittiğimde mi güncelleniyor yoksa süresi dolunca mı güncelleniyor bilmiyorum. Ben yıllardır rapor Yazım bana demedim yani.</w:t>
+      </w:r>
+    </w:p>
+    <w:p>
+      <w:pPr>
+        <w:rPr>
+          <w:rFonts w:cs="Times New Roman"/>
+          <w:lang w:val="tr-TR"/>
+        </w:rPr>
+      </w:pPr>
+    </w:p>
+    <w:p>
+      <w:pPr>
+        <w:pStyle w:val="gray"/>
+        <w:rPr>
+          <w:rFonts w:cs="Times New Roman"/>
+        </w:rPr>
+      </w:pPr>
+      <w:r>
+        <w:t>Ama şimdi aile hekiminden yazdırıyorsun ilaçlarını?</w:t>
+      </w:r>
+    </w:p>
+    <w:p>
+      <w:pPr>
+        <w:rPr>
+          <w:rFonts w:cs="Times New Roman"/>
+          <w:lang w:val="tr-TR"/>
+        </w:rPr>
+      </w:pPr>
+    </w:p>
+    <w:p>
+      <w:pPr>
+        <w:rPr>
+          <w:rFonts w:cs="Times New Roman"/>
+          <w:lang w:val="tr-TR"/>
+        </w:rPr>
+      </w:pPr>
+      <w:r>
+        <w:rPr>
+          <w:lang w:val="tr-TR"/>
+        </w:rPr>
+        <w:t xml:space="preserve">Aile hekimine gidiyorum, şu </w:t>
+      </w:r>
+      <w:proofErr w:type="spellStart"/>
+      <w:r>
+        <w:rPr>
+          <w:lang w:val="tr-TR"/>
+        </w:rPr>
+        <w:t>şu</w:t>
+      </w:r>
+      <w:proofErr w:type="spellEnd"/>
+      <w:r>
+        <w:rPr>
+          <w:lang w:val="tr-TR"/>
+        </w:rPr>
+        <w:t xml:space="preserve"> i</w:t>
+      </w:r>
+      <w:r>
+        <w:rPr>
+          <w:lang w:val="tr-TR"/>
+        </w:rPr>
+        <w:t xml:space="preserve">laçlar yazılacak diyorum. </w:t>
+      </w:r>
+    </w:p>
+    <w:p>
+      <w:pPr>
+        <w:rPr>
+          <w:rFonts w:cs="Times New Roman"/>
+          <w:lang w:val="tr-TR"/>
+        </w:rPr>
+      </w:pPr>
+    </w:p>
+    <w:p>
+      <w:pPr>
+        <w:pStyle w:val="gray"/>
+        <w:rPr>
+          <w:rFonts w:cs="Times New Roman"/>
+        </w:rPr>
+      </w:pPr>
+      <w:r>
+        <w:t>İl</w:t>
+      </w:r>
+      <w:r>
+        <w:t>açlarını sen mi söylüyorsun?</w:t>
+      </w:r>
+    </w:p>
+    <w:p>
+      <w:pPr>
+        <w:rPr>
+          <w:rFonts w:cs="Times New Roman"/>
+          <w:lang w:val="tr-TR"/>
+        </w:rPr>
+      </w:pPr>
+    </w:p>
+    <w:p>
+      <w:pPr>
+        <w:rPr>
+          <w:rFonts w:cs="Times New Roman"/>
+          <w:lang w:val="tr-TR"/>
+        </w:rPr>
+      </w:pPr>
+      <w:r>
+        <w:rPr>
+          <w:lang w:val="tr-TR"/>
+        </w:rPr>
+        <w:t xml:space="preserve">Evet her seferinde şu </w:t>
+      </w:r>
+      <w:proofErr w:type="spellStart"/>
+      <w:r>
+        <w:rPr>
+          <w:lang w:val="tr-TR"/>
+        </w:rPr>
+        <w:t>şu</w:t>
+      </w:r>
+      <w:proofErr w:type="spellEnd"/>
+      <w:r>
+        <w:rPr>
+          <w:lang w:val="tr-TR"/>
+        </w:rPr>
+        <w:t xml:space="preserve"> ilaçları istiyorum diye söylemem gerekiyor.  Hatta Bazen şey oluyor Teşhis konusunda sıkıntılar oluyor. Alerjik rinit, alerjik astım. Bu tanımların karşıladığı ilaçlar farklı. Dolayısıyla </w:t>
+      </w:r>
+      <w:r>
+        <w:rPr>
+          <w:lang w:val="tr-TR"/>
+        </w:rPr>
+        <w:lastRenderedPageBreak/>
+        <w:t>benim İlaçlarım alabilmem için doğru teşhisin girilmiş olması gerekiyor. Diğer türlü karşılamıyor ödemiyor Sigorta. Ve ilaçlar baya pahalı normalden</w:t>
+      </w:r>
+      <w:r>
+        <w:rPr>
+          <w:lang w:val="tr-TR"/>
+        </w:rPr>
+        <w:t xml:space="preserve">. </w:t>
+      </w:r>
+      <w:r>
+        <w:rPr>
+          <w:lang w:val="tr-TR"/>
+        </w:rPr>
+        <w:t xml:space="preserve">Çoğu zaman önce eczaneye gidiyorum diyorum benim günü gelen ilaçlarımı hangileri. İşte onların dozları farklı olduğu için 3 aylık sürenin dolum şekli de farklı olabiliyor bazılarının günü gelmemiş olabiliyor. Mesela günü gelmemiş olanı yazdırsam bile en fazla şey oluyor bunun günü gelmemiş deyip vermiyor o kadar yine de doğru şeyleri yazdırmak iyi oluyor ve hızlandırıyor işleri. Önce eczaneye gidiyorum günü gelen ilaçlarıma bakar mısınız diyorum. Kimliğimi veriyorum açıyorlar bakıyorlar yazıyor kâğıda şunlar </w:t>
+      </w:r>
+      <w:proofErr w:type="spellStart"/>
+      <w:r>
+        <w:rPr>
+          <w:lang w:val="tr-TR"/>
+        </w:rPr>
+        <w:t>şunlar</w:t>
+      </w:r>
+      <w:proofErr w:type="spellEnd"/>
+      <w:r>
+        <w:rPr>
+          <w:lang w:val="tr-TR"/>
+        </w:rPr>
+        <w:t xml:space="preserve"> sonra o kâğıdı götürüp direk doktora veriyorum bayağı hızlandırıyor süreci yoksa işte bayağı yanlış yazabiliyor yanlış dozda yazabiliyor yanlış dozda yazdığı için yanlış sayıda ilaç geliyor falan eksik geliyor.</w:t>
+      </w:r>
+    </w:p>
+    <w:p>
+      <w:pPr>
+        <w:rPr>
+          <w:rFonts w:cs="Times New Roman"/>
+          <w:lang w:val="tr-TR"/>
+        </w:rPr>
+      </w:pPr>
+    </w:p>
+    <w:p>
+      <w:pPr>
+        <w:pStyle w:val="gray"/>
+        <w:rPr>
+          <w:rFonts w:cs="Times New Roman"/>
+        </w:rPr>
+      </w:pPr>
+      <w:r>
+        <w:t xml:space="preserve">Peki hep aynı doktora mı gidiyorsun? </w:t>
+      </w:r>
+    </w:p>
+    <w:p>
+      <w:pPr>
+        <w:rPr>
+          <w:rFonts w:cs="Times New Roman"/>
+          <w:lang w:val="tr-TR"/>
+        </w:rPr>
+      </w:pPr>
+    </w:p>
+    <w:p>
+      <w:pPr>
+        <w:rPr>
+          <w:rFonts w:cs="Times New Roman"/>
+          <w:lang w:val="tr-TR"/>
+        </w:rPr>
+      </w:pPr>
+      <w:r>
+        <w:rPr>
+          <w:lang w:val="tr-TR"/>
+        </w:rPr>
+        <w:t>Aile hekimine gidiyorum aynı kişi evet.</w:t>
+      </w:r>
+    </w:p>
+    <w:p>
+      <w:pPr>
+        <w:rPr>
+          <w:rFonts w:cs="Times New Roman"/>
+          <w:lang w:val="tr-TR"/>
+        </w:rPr>
+      </w:pPr>
+    </w:p>
+    <w:p>
+      <w:pPr>
+        <w:pStyle w:val="gray"/>
+        <w:rPr>
+          <w:rFonts w:cs="Times New Roman"/>
+        </w:rPr>
+      </w:pPr>
+      <w:r>
+        <w:t>Randevu alıyor musun?</w:t>
+      </w:r>
+    </w:p>
+    <w:p>
+      <w:pPr>
+        <w:rPr>
+          <w:rFonts w:cs="Times New Roman"/>
+          <w:lang w:val="tr-TR"/>
+        </w:rPr>
+      </w:pPr>
+    </w:p>
+    <w:p>
+      <w:pPr>
+        <w:rPr>
+          <w:rFonts w:cs="Times New Roman"/>
+          <w:lang w:val="tr-TR"/>
+        </w:rPr>
+      </w:pPr>
+      <w:r>
+        <w:rPr>
+          <w:lang w:val="tr-TR"/>
+        </w:rPr>
+        <w:t>Yok almıyorum aile hekimi boş oluyor zaten sıkıntı olmuyor. Onun dışında göğüs hastalıklarına giderken baya 3 hafta önceden alıyorum.</w:t>
+      </w:r>
+    </w:p>
+    <w:p>
+      <w:pPr>
+        <w:rPr>
+          <w:rFonts w:cs="Times New Roman"/>
+          <w:lang w:val="tr-TR"/>
+        </w:rPr>
+      </w:pPr>
+    </w:p>
+    <w:p>
+      <w:pPr>
+        <w:pStyle w:val="gray"/>
+        <w:rPr>
+          <w:rFonts w:cs="Times New Roman"/>
+        </w:rPr>
+      </w:pPr>
+      <w:r>
+        <w:t xml:space="preserve">Tam ilacın bittiği gün mü gidip alman gerekiyor? </w:t>
+      </w:r>
+    </w:p>
+    <w:p>
+      <w:pPr>
+        <w:rPr>
+          <w:rFonts w:cs="Times New Roman"/>
+          <w:lang w:val="tr-TR"/>
+        </w:rPr>
+      </w:pPr>
+    </w:p>
+    <w:p>
+      <w:pPr>
+        <w:rPr>
+          <w:rFonts w:cs="Times New Roman"/>
+          <w:lang w:val="tr-TR"/>
+        </w:rPr>
+      </w:pPr>
+      <w:r>
+        <w:rPr>
+          <w:lang w:val="tr-TR"/>
+        </w:rPr>
+        <w:t>Genelde ilacın bitiyor ve ben bir iki gün ilaç kullanamıyorum sonrasında gidiyorum İlaç yazdırmaya. Ya da yani şey olmuş oluyor bitmek üzere oluyor ama hiç o kadar fit oturtamadım süreci. Her üç ayda bir birkaç gün açık yaşıyorum yani. Sonra gidiyorum İlaç yazdırmaya yani. İlacı yeniden yazdırma süresi ile ilacın dozajı aynı olmuyor her zaman mesela burun fısfısı nın dozu 140 diyor ama senin onu önce havaya sıkmam gerekiyor. Onu yapınca doz sayısı bayağı düşüyor 140 değil de atıyorum 110 oluyor. Dolayısıyla zamanından çok daha erken bitiyor ve ben o ilacı diğer ilaçlar bitene kadar bir süre kullanamıyorum çünkü yok günü de gelmemiş mantıken 140 doz olarak yazılmış kutunun üstüne ama 140 dozdan daha erken bitiyor.</w:t>
+      </w:r>
+    </w:p>
+    <w:p>
+      <w:pPr>
+        <w:rPr>
+          <w:rFonts w:cs="Times New Roman"/>
+          <w:lang w:val="tr-TR"/>
+        </w:rPr>
+      </w:pPr>
+      <w:r>
+        <w:rPr>
+          <w:rFonts w:cs="Times New Roman"/>
+          <w:lang w:val="tr-TR"/>
+        </w:rPr>
+        <w:br/>
+      </w:r>
+      <w:r>
+        <w:rPr>
+          <w:rFonts w:cs="Times New Roman"/>
+          <w:lang w:val="tr-TR"/>
+        </w:rPr>
+        <w:br/>
+      </w:r>
+      <w:r>
+        <w:rPr>
+          <w:rFonts w:cs="Times New Roman"/>
+          <w:lang w:val="tr-TR"/>
+        </w:rPr>
+        <w:br/>
+      </w:r>
+      <w:r>
+        <w:rPr>
+          <w:rFonts w:cs="Times New Roman"/>
+          <w:lang w:val="tr-TR"/>
+        </w:rPr>
+        <w:br/>
+      </w:r>
+    </w:p>
+    <w:p>
+      <w:pPr>
+        <w:rPr>
+          <w:rFonts w:cstheme="minorHAnsi"/>
+          <w:lang w:val="tr-TR"/>
+        </w:rPr>
+      </w:pPr>
       <w:bookmarkStart w:id="0" w:name="_GoBack"/>
       <w:bookmarkEnd w:id="0"/>
     </w:p>
@@ -2041,6 +2798,11 @@
         <w:docPartUnique/>
       </w:docPartObj>
     </w:sdtPr>
+    <w:sdtEndPr>
+      <w:rPr>
+        <w:rStyle w:val="PageNumber"/>
+      </w:rPr>
+    </w:sdtEndPr>
     <w:sdtContent>
       <w:p>
         <w:pPr>
@@ -2093,6 +2855,11 @@
         <w:docPartUnique/>
       </w:docPartObj>
     </w:sdtPr>
+    <w:sdtEndPr>
+      <w:rPr>
+        <w:rStyle w:val="PageNumber"/>
+      </w:rPr>
+    </w:sdtEndPr>
     <w:sdtContent>
       <w:p>
         <w:pPr>

</xml_diff>